<commit_message>
doc modified with link to video and channel name
</commit_message>
<xml_diff>
--- a/JavaScript grid based games.docx
+++ b/JavaScript grid based games.docx
@@ -5,13 +5,20 @@
     <w:p>
       <w:pPr>
         <w:rPr>
+          <w:rFonts w:ascii="Times New Roman" w:eastAsia="Times New Roman" w:hAnsi="Times New Roman" w:cs="Times New Roman"/>
+          <w:lang w:eastAsia="en-GB"/>
+        </w:rPr>
+      </w:pPr>
+      <w:r>
+        <w:rPr>
           <w:b/>
           <w:bCs/>
           <w:sz w:val="28"/>
           <w:szCs w:val="28"/>
           <w:lang w:val="en-US"/>
         </w:rPr>
-      </w:pPr>
+        <w:t>JavaScript grid</w:t>
+      </w:r>
       <w:r>
         <w:rPr>
           <w:b/>
@@ -20,7 +27,7 @@
           <w:szCs w:val="28"/>
           <w:lang w:val="en-US"/>
         </w:rPr>
-        <w:t>JavaScript grid</w:t>
+        <w:t>-</w:t>
       </w:r>
       <w:r>
         <w:rPr>
@@ -30,7 +37,7 @@
           <w:szCs w:val="28"/>
           <w:lang w:val="en-US"/>
         </w:rPr>
-        <w:t>-</w:t>
+        <w:t>based games:</w:t>
       </w:r>
       <w:r>
         <w:rPr>
@@ -40,23 +47,31 @@
           <w:szCs w:val="28"/>
           <w:lang w:val="en-US"/>
         </w:rPr>
-        <w:t>based games:</w:t>
-      </w:r>
-    </w:p>
-    <w:p>
-      <w:pPr>
-        <w:rPr>
-          <w:lang w:val="en-US"/>
-        </w:rPr>
-      </w:pPr>
-    </w:p>
-    <w:p>
-      <w:pPr>
-        <w:rPr>
-          <w:lang w:val="en-US"/>
-        </w:rPr>
-      </w:pPr>
-      <w:r>
+        <w:t xml:space="preserve"> (</w:t>
+      </w:r>
+      <w:hyperlink r:id="rId4" w:history="1">
+        <w:r>
+          <w:rPr>
+            <w:rFonts w:ascii="Times New Roman" w:eastAsia="Times New Roman" w:hAnsi="Times New Roman" w:cs="Times New Roman"/>
+            <w:color w:val="0000FF"/>
+            <w:u w:val="single"/>
+            <w:lang w:eastAsia="en-GB"/>
+          </w:rPr>
+          <w:t>https://www.youtube.com/watch?v=lhNdUVh3qCc&amp;t=53s</w:t>
+        </w:r>
+      </w:hyperlink>
+      <w:r>
+        <w:rPr>
+          <w:rFonts w:ascii="Times New Roman" w:eastAsia="Times New Roman" w:hAnsi="Times New Roman" w:cs="Times New Roman"/>
+          <w:lang w:eastAsia="en-GB"/>
+        </w:rPr>
+        <w:t>) by free code camp</w:t>
+      </w:r>
+      <w:bookmarkStart w:id="0" w:name="_GoBack"/>
+      <w:bookmarkEnd w:id="0"/>
+    </w:p>
+    <w:p>
+      <w:pPr>
         <w:rPr>
           <w:b/>
           <w:bCs/>
@@ -64,6 +79,29 @@
           <w:szCs w:val="28"/>
           <w:lang w:val="en-US"/>
         </w:rPr>
+      </w:pPr>
+    </w:p>
+    <w:p>
+      <w:pPr>
+        <w:rPr>
+          <w:lang w:val="en-US"/>
+        </w:rPr>
+      </w:pPr>
+    </w:p>
+    <w:p>
+      <w:pPr>
+        <w:rPr>
+          <w:lang w:val="en-US"/>
+        </w:rPr>
+      </w:pPr>
+      <w:r>
+        <w:rPr>
+          <w:b/>
+          <w:bCs/>
+          <w:sz w:val="28"/>
+          <w:szCs w:val="28"/>
+          <w:lang w:val="en-US"/>
+        </w:rPr>
         <w:t>Memory game</w:t>
       </w:r>
       <w:r>
@@ -375,8 +413,6 @@
           <w:lang w:val="en-US"/>
         </w:rPr>
       </w:pPr>
-      <w:bookmarkStart w:id="0" w:name="_GoBack"/>
-      <w:bookmarkEnd w:id="0"/>
     </w:p>
     <w:p>
       <w:pPr>
@@ -817,6 +853,18 @@
     <w:semiHidden/>
     <w:unhideWhenUsed/>
   </w:style>
+  <w:style w:type="character" w:styleId="Hyperlink">
+    <w:name w:val="Hyperlink"/>
+    <w:basedOn w:val="DefaultParagraphFont"/>
+    <w:uiPriority w:val="99"/>
+    <w:semiHidden/>
+    <w:unhideWhenUsed/>
+    <w:rsid w:val="003C3992"/>
+    <w:rPr>
+      <w:color w:val="0000FF"/>
+      <w:u w:val="single"/>
+    </w:rPr>
+  </w:style>
 </w:styles>
 </file>
 

</xml_diff>

<commit_message>
walk a mole game as of the video
</commit_message>
<xml_diff>
--- a/JavaScript grid based games.docx
+++ b/JavaScript grid based games.docx
@@ -49,7 +49,7 @@
         </w:rPr>
         <w:t xml:space="preserve"> (</w:t>
       </w:r>
-      <w:hyperlink r:id="rId4" w:history="1">
+      <w:hyperlink r:id="rId5" w:history="1">
         <w:r>
           <w:rPr>
             <w:rFonts w:ascii="Times New Roman" w:eastAsia="Times New Roman" w:hAnsi="Times New Roman" w:cs="Times New Roman"/>
@@ -67,8 +67,6 @@
         </w:rPr>
         <w:t>) by free code camp</w:t>
       </w:r>
-      <w:bookmarkStart w:id="0" w:name="_GoBack"/>
-      <w:bookmarkEnd w:id="0"/>
     </w:p>
     <w:p>
       <w:pPr>
@@ -141,271 +139,338 @@
         <w:rPr>
           <w:lang w:val="en-US"/>
         </w:rPr>
+        <w:t>1. push()</w:t>
+      </w:r>
+    </w:p>
+    <w:p>
+      <w:pPr>
+        <w:rPr>
+          <w:lang w:val="en-US"/>
+        </w:rPr>
+      </w:pPr>
+      <w:r>
+        <w:rPr>
+          <w:lang w:val="en-US"/>
+        </w:rPr>
+        <w:t>2. querySelector()</w:t>
+      </w:r>
+    </w:p>
+    <w:p>
+      <w:pPr>
+        <w:rPr>
+          <w:lang w:val="en-US"/>
+        </w:rPr>
+      </w:pPr>
+      <w:r>
+        <w:rPr>
+          <w:lang w:val="en-US"/>
+        </w:rPr>
+        <w:t>3. setAttribute()</w:t>
+      </w:r>
+    </w:p>
+    <w:p>
+      <w:pPr>
+        <w:rPr>
+          <w:lang w:val="en-US"/>
+        </w:rPr>
+      </w:pPr>
+      <w:r>
+        <w:rPr>
+          <w:lang w:val="en-US"/>
+        </w:rPr>
+        <w:t>4. getAttribute()</w:t>
+      </w:r>
+    </w:p>
+    <w:p>
+      <w:pPr>
+        <w:rPr>
+          <w:lang w:val="en-US"/>
+        </w:rPr>
+      </w:pPr>
+      <w:r>
+        <w:rPr>
+          <w:lang w:val="en-US"/>
+        </w:rPr>
+        <w:t>5. createElement()</w:t>
+      </w:r>
+    </w:p>
+    <w:p>
+      <w:pPr>
+        <w:rPr>
+          <w:lang w:val="en-US"/>
+        </w:rPr>
+      </w:pPr>
+      <w:r>
+        <w:rPr>
+          <w:lang w:val="en-US"/>
+        </w:rPr>
+        <w:t>6. appendChild()</w:t>
+      </w:r>
+    </w:p>
+    <w:p>
+      <w:pPr>
+        <w:rPr>
+          <w:lang w:val="en-US"/>
+        </w:rPr>
+      </w:pPr>
+      <w:r>
+        <w:rPr>
+          <w:lang w:val="en-US"/>
+        </w:rPr>
+        <w:t>7. Math.random()</w:t>
+      </w:r>
+    </w:p>
+    <w:p>
+      <w:pPr>
+        <w:rPr>
+          <w:lang w:val="en-US"/>
+        </w:rPr>
+      </w:pPr>
+      <w:r>
+        <w:rPr>
+          <w:lang w:val="en-US"/>
+        </w:rPr>
+        <w:t>8. sort()</w:t>
+      </w:r>
+    </w:p>
+    <w:p>
+      <w:pPr>
+        <w:rPr>
+          <w:lang w:val="en-US"/>
+        </w:rPr>
+      </w:pPr>
+      <w:r>
+        <w:rPr>
+          <w:lang w:val="en-US"/>
+        </w:rPr>
+        <w:t>9. For lops</w:t>
+      </w:r>
+    </w:p>
+    <w:p>
+      <w:pPr>
+        <w:rPr>
+          <w:lang w:val="en-US"/>
+        </w:rPr>
+      </w:pPr>
+    </w:p>
+    <w:p>
+      <w:pPr>
+        <w:pStyle w:val="ListParagraph"/>
+        <w:numPr>
+          <w:ilvl w:val="0"/>
+          <w:numId w:val="1"/>
+        </w:numPr>
+        <w:rPr>
+          <w:lang w:val="en-US"/>
+        </w:rPr>
+      </w:pPr>
+      <w:r>
+        <w:rPr>
+          <w:lang w:val="en-US"/>
+        </w:rPr>
+        <w:t>Changes I want to make to this game later:</w:t>
+      </w:r>
+    </w:p>
+    <w:p>
+      <w:pPr>
+        <w:rPr>
+          <w:lang w:val="en-US"/>
+        </w:rPr>
+      </w:pPr>
+      <w:r>
+        <w:rPr>
+          <w:lang w:val="en-US"/>
+        </w:rPr>
+        <w:t>1. First flip everything and show to the user for one second.</w:t>
+      </w:r>
+    </w:p>
+    <w:p>
+      <w:pPr>
+        <w:rPr>
+          <w:lang w:val="en-US"/>
+        </w:rPr>
+      </w:pPr>
+      <w:r>
+        <w:rPr>
+          <w:lang w:val="en-US"/>
+        </w:rPr>
+        <w:t xml:space="preserve">2. </w:t>
+      </w:r>
+      <w:r>
+        <w:rPr>
+          <w:lang w:val="en-US"/>
+        </w:rPr>
+        <w:t>Do not allow white spaces to be clicked.</w:t>
+      </w:r>
+      <w:r>
+        <w:rPr>
+          <w:lang w:val="en-US"/>
+        </w:rPr>
+        <w:t xml:space="preserve"> Score should not change.</w:t>
+      </w:r>
+    </w:p>
+    <w:p>
+      <w:pPr>
+        <w:rPr>
+          <w:lang w:val="en-US"/>
+        </w:rPr>
+      </w:pPr>
+      <w:r>
+        <w:rPr>
+          <w:lang w:val="en-US"/>
+        </w:rPr>
+        <w:t>3.</w:t>
+      </w:r>
+      <w:r>
+        <w:rPr>
+          <w:lang w:val="en-US"/>
+        </w:rPr>
+        <w:t xml:space="preserve"> Add sound.</w:t>
+      </w:r>
+    </w:p>
+    <w:p>
+      <w:pPr>
+        <w:rPr>
+          <w:lang w:val="en-US"/>
+        </w:rPr>
+      </w:pPr>
+    </w:p>
+    <w:p>
+      <w:pPr>
+        <w:rPr>
+          <w:lang w:val="en-US"/>
+        </w:rPr>
+      </w:pPr>
+      <w:r>
+        <w:rPr>
+          <w:b/>
+          <w:bCs/>
+          <w:sz w:val="28"/>
+          <w:szCs w:val="28"/>
+          <w:lang w:val="en-US"/>
+        </w:rPr>
+        <w:t>Walk-A-Mole</w:t>
+      </w:r>
+      <w:r>
+        <w:rPr>
+          <w:lang w:val="en-US"/>
+        </w:rPr>
+        <w:t>:</w:t>
+      </w:r>
+    </w:p>
+    <w:p>
+      <w:pPr>
+        <w:rPr>
+          <w:lang w:val="en-US"/>
+        </w:rPr>
+      </w:pPr>
+      <w:r>
+        <w:rPr>
+          <w:lang w:val="en-US"/>
+        </w:rPr>
+        <w:t>Things we are going to cover</w:t>
+      </w:r>
+    </w:p>
+    <w:p>
+      <w:pPr>
+        <w:rPr>
+          <w:lang w:val="en-US"/>
+        </w:rPr>
+      </w:pPr>
+    </w:p>
+    <w:p>
+      <w:pPr>
+        <w:rPr>
+          <w:lang w:val="en-US"/>
+        </w:rPr>
+      </w:pPr>
+      <w:r>
+        <w:rPr>
+          <w:lang w:val="en-US"/>
+        </w:rPr>
         <w:t xml:space="preserve">1. </w:t>
       </w:r>
-      <w:proofErr w:type="gramStart"/>
-      <w:r>
-        <w:rPr>
-          <w:lang w:val="en-US"/>
-        </w:rPr>
-        <w:t>push(</w:t>
-      </w:r>
-      <w:proofErr w:type="gramEnd"/>
-      <w:r>
-        <w:rPr>
-          <w:lang w:val="en-US"/>
-        </w:rPr>
-        <w:t>)</w:t>
-      </w:r>
-    </w:p>
-    <w:p>
-      <w:pPr>
-        <w:rPr>
-          <w:lang w:val="en-US"/>
-        </w:rPr>
-      </w:pPr>
-      <w:r>
-        <w:rPr>
-          <w:lang w:val="en-US"/>
-        </w:rPr>
-        <w:t xml:space="preserve">2. </w:t>
-      </w:r>
-      <w:proofErr w:type="spellStart"/>
-      <w:proofErr w:type="gramStart"/>
-      <w:r>
-        <w:rPr>
-          <w:lang w:val="en-US"/>
-        </w:rPr>
-        <w:t>querySelector</w:t>
-      </w:r>
-      <w:proofErr w:type="spellEnd"/>
-      <w:r>
-        <w:rPr>
-          <w:lang w:val="en-US"/>
-        </w:rPr>
-        <w:t>(</w:t>
-      </w:r>
-      <w:proofErr w:type="gramEnd"/>
-      <w:r>
-        <w:rPr>
-          <w:lang w:val="en-US"/>
-        </w:rPr>
-        <w:t>)</w:t>
-      </w:r>
-    </w:p>
-    <w:p>
-      <w:pPr>
-        <w:rPr>
-          <w:lang w:val="en-US"/>
-        </w:rPr>
-      </w:pPr>
-      <w:r>
-        <w:rPr>
-          <w:lang w:val="en-US"/>
-        </w:rPr>
-        <w:t xml:space="preserve">3. </w:t>
-      </w:r>
-      <w:proofErr w:type="spellStart"/>
-      <w:proofErr w:type="gramStart"/>
-      <w:r>
-        <w:rPr>
-          <w:lang w:val="en-US"/>
-        </w:rPr>
-        <w:t>setAttribute</w:t>
-      </w:r>
-      <w:proofErr w:type="spellEnd"/>
-      <w:r>
-        <w:rPr>
-          <w:lang w:val="en-US"/>
-        </w:rPr>
-        <w:t>(</w:t>
-      </w:r>
-      <w:proofErr w:type="gramEnd"/>
-      <w:r>
-        <w:rPr>
-          <w:lang w:val="en-US"/>
-        </w:rPr>
-        <w:t>)</w:t>
-      </w:r>
-    </w:p>
-    <w:p>
-      <w:pPr>
-        <w:rPr>
-          <w:lang w:val="en-US"/>
-        </w:rPr>
-      </w:pPr>
-      <w:r>
-        <w:rPr>
-          <w:lang w:val="en-US"/>
-        </w:rPr>
-        <w:t xml:space="preserve">4. </w:t>
-      </w:r>
-      <w:proofErr w:type="spellStart"/>
-      <w:proofErr w:type="gramStart"/>
-      <w:r>
-        <w:rPr>
-          <w:lang w:val="en-US"/>
-        </w:rPr>
-        <w:t>getAttribute</w:t>
-      </w:r>
-      <w:proofErr w:type="spellEnd"/>
-      <w:r>
-        <w:rPr>
-          <w:lang w:val="en-US"/>
-        </w:rPr>
-        <w:t>(</w:t>
-      </w:r>
-      <w:proofErr w:type="gramEnd"/>
-      <w:r>
-        <w:rPr>
-          <w:lang w:val="en-US"/>
-        </w:rPr>
-        <w:t>)</w:t>
-      </w:r>
-    </w:p>
-    <w:p>
-      <w:pPr>
-        <w:rPr>
-          <w:lang w:val="en-US"/>
-        </w:rPr>
-      </w:pPr>
-      <w:r>
-        <w:rPr>
-          <w:lang w:val="en-US"/>
-        </w:rPr>
-        <w:t xml:space="preserve">5. </w:t>
-      </w:r>
-      <w:proofErr w:type="spellStart"/>
-      <w:proofErr w:type="gramStart"/>
-      <w:r>
-        <w:rPr>
-          <w:lang w:val="en-US"/>
-        </w:rPr>
-        <w:t>createElement</w:t>
-      </w:r>
-      <w:proofErr w:type="spellEnd"/>
-      <w:r>
-        <w:rPr>
-          <w:lang w:val="en-US"/>
-        </w:rPr>
-        <w:t>(</w:t>
-      </w:r>
-      <w:proofErr w:type="gramEnd"/>
-      <w:r>
-        <w:rPr>
-          <w:lang w:val="en-US"/>
-        </w:rPr>
-        <w:t>)</w:t>
-      </w:r>
-    </w:p>
-    <w:p>
-      <w:pPr>
-        <w:rPr>
-          <w:lang w:val="en-US"/>
-        </w:rPr>
-      </w:pPr>
-      <w:r>
-        <w:rPr>
-          <w:lang w:val="en-US"/>
-        </w:rPr>
-        <w:t xml:space="preserve">6. </w:t>
-      </w:r>
-      <w:proofErr w:type="spellStart"/>
-      <w:proofErr w:type="gramStart"/>
-      <w:r>
-        <w:rPr>
-          <w:lang w:val="en-US"/>
-        </w:rPr>
-        <w:t>appendChild</w:t>
-      </w:r>
-      <w:proofErr w:type="spellEnd"/>
-      <w:r>
-        <w:rPr>
-          <w:lang w:val="en-US"/>
-        </w:rPr>
-        <w:t>(</w:t>
-      </w:r>
-      <w:proofErr w:type="gramEnd"/>
-      <w:r>
-        <w:rPr>
-          <w:lang w:val="en-US"/>
-        </w:rPr>
-        <w:t>)</w:t>
-      </w:r>
-    </w:p>
-    <w:p>
-      <w:pPr>
-        <w:rPr>
-          <w:lang w:val="en-US"/>
-        </w:rPr>
-      </w:pPr>
-      <w:r>
-        <w:rPr>
-          <w:lang w:val="en-US"/>
-        </w:rPr>
-        <w:t xml:space="preserve">7. </w:t>
-      </w:r>
-      <w:proofErr w:type="spellStart"/>
-      <w:r>
-        <w:rPr>
-          <w:lang w:val="en-US"/>
-        </w:rPr>
-        <w:t>Math.random</w:t>
-      </w:r>
-      <w:proofErr w:type="spellEnd"/>
-      <w:r>
-        <w:rPr>
-          <w:lang w:val="en-US"/>
-        </w:rPr>
-        <w:t>()</w:t>
-      </w:r>
-    </w:p>
-    <w:p>
-      <w:pPr>
-        <w:rPr>
-          <w:lang w:val="en-US"/>
-        </w:rPr>
-      </w:pPr>
-      <w:r>
-        <w:rPr>
-          <w:lang w:val="en-US"/>
-        </w:rPr>
-        <w:t xml:space="preserve">8. </w:t>
-      </w:r>
-      <w:proofErr w:type="gramStart"/>
-      <w:r>
-        <w:rPr>
-          <w:lang w:val="en-US"/>
-        </w:rPr>
-        <w:t>sort(</w:t>
-      </w:r>
-      <w:proofErr w:type="gramEnd"/>
-      <w:r>
-        <w:rPr>
-          <w:lang w:val="en-US"/>
-        </w:rPr>
-        <w:t>)</w:t>
-      </w:r>
-    </w:p>
-    <w:p>
-      <w:pPr>
-        <w:rPr>
-          <w:lang w:val="en-US"/>
-        </w:rPr>
-      </w:pPr>
-      <w:r>
-        <w:rPr>
-          <w:lang w:val="en-US"/>
-        </w:rPr>
-        <w:t>9. For lops</w:t>
-      </w:r>
-    </w:p>
-    <w:p>
-      <w:pPr>
-        <w:rPr>
-          <w:lang w:val="en-US"/>
-        </w:rPr>
-      </w:pPr>
+      <w:r>
+        <w:rPr>
+          <w:lang w:val="en-US"/>
+        </w:rPr>
+        <w:t>querySelector()</w:t>
+      </w:r>
+    </w:p>
+    <w:p>
+      <w:pPr>
+        <w:rPr>
+          <w:lang w:val="en-US"/>
+        </w:rPr>
+      </w:pPr>
+      <w:r>
+        <w:rPr>
+          <w:lang w:val="en-US"/>
+        </w:rPr>
+        <w:t>2. addEventListener()</w:t>
+      </w:r>
+    </w:p>
+    <w:p>
+      <w:pPr>
+        <w:rPr>
+          <w:lang w:val="en-US"/>
+        </w:rPr>
+      </w:pPr>
+      <w:r>
+        <w:rPr>
+          <w:lang w:val="en-US"/>
+        </w:rPr>
+        <w:t>3. setInterval()</w:t>
+      </w:r>
+      <w:r>
+        <w:rPr>
+          <w:lang w:val="en-US"/>
+        </w:rPr>
+        <w:br/>
+        <w:t>4. clqssList()</w:t>
+      </w:r>
+    </w:p>
+    <w:p>
+      <w:pPr>
+        <w:rPr>
+          <w:lang w:val="en-US"/>
+        </w:rPr>
+      </w:pPr>
+      <w:r>
+        <w:rPr>
+          <w:lang w:val="en-US"/>
+        </w:rPr>
+        <w:t>5. forEach()</w:t>
+      </w:r>
+    </w:p>
+    <w:p>
+      <w:pPr>
+        <w:rPr>
+          <w:lang w:val="en-US"/>
+        </w:rPr>
+      </w:pPr>
+      <w:r>
+        <w:rPr>
+          <w:lang w:val="en-US"/>
+        </w:rPr>
+        <w:t>6. Arrow functions</w:t>
+      </w:r>
+    </w:p>
+    <w:p>
+      <w:pPr>
+        <w:rPr>
+          <w:lang w:val="en-US"/>
+        </w:rPr>
+      </w:pPr>
+    </w:p>
+    <w:p>
+      <w:pPr>
+        <w:rPr>
+          <w:lang w:val="en-US"/>
+        </w:rPr>
+      </w:pPr>
+      <w:bookmarkStart w:id="0" w:name="_GoBack"/>
+      <w:bookmarkEnd w:id="0"/>
     </w:p>
     <w:p>
       <w:pPr>
@@ -429,6 +494,127 @@
     </w:sectPr>
   </w:body>
 </w:document>
+</file>
+
+<file path=word/numbering.xml><?xml version="1.0" encoding="utf-8"?>
+<w:numbering xmlns:wpc="http://schemas.microsoft.com/office/word/2010/wordprocessingCanvas" xmlns:cx="http://schemas.microsoft.com/office/drawing/2014/chartex" xmlns:cx1="http://schemas.microsoft.com/office/drawing/2015/9/8/chartex" xmlns:cx2="http://schemas.microsoft.com/office/drawing/2015/10/21/chartex" xmlns:cx3="http://schemas.microsoft.com/office/drawing/2016/5/9/chartex" xmlns:cx4="http://schemas.microsoft.com/office/drawing/2016/5/10/chartex" xmlns:cx5="http://schemas.microsoft.com/office/drawing/2016/5/11/chartex" xmlns:cx6="http://schemas.microsoft.com/office/drawing/2016/5/12/chartex" xmlns:cx7="http://schemas.microsoft.com/office/drawing/2016/5/13/chartex" xmlns:cx8="http://schemas.microsoft.com/office/drawing/2016/5/14/chartex" xmlns:mc="http://schemas.openxmlformats.org/markup-compatibility/2006" xmlns:aink="http://schemas.microsoft.com/office/drawing/2016/ink" xmlns:am3d="http://schemas.microsoft.com/office/drawing/2017/model3d" xmlns:o="urn:schemas-microsoft-com:office:office" xmlns:r="http://schemas.openxmlformats.org/officeDocument/2006/relationships" xmlns:m="http://schemas.openxmlformats.org/officeDocument/2006/math" xmlns:v="urn:schemas-microsoft-com:vml" xmlns:wp14="http://schemas.microsoft.com/office/word/2010/wordprocessingDrawing" xmlns:wp="http://schemas.openxmlformats.org/drawingml/2006/wordprocessingDrawing" xmlns:w10="urn:schemas-microsoft-com:office:word" xmlns:w="http://schemas.openxmlformats.org/wordprocessingml/2006/main" xmlns:w14="http://schemas.microsoft.com/office/word/2010/wordml" xmlns:w15="http://schemas.microsoft.com/office/word/2012/wordml" xmlns:w16cid="http://schemas.microsoft.com/office/word/2016/wordml/cid" xmlns:w16se="http://schemas.microsoft.com/office/word/2015/wordml/symex" xmlns:wpg="http://schemas.microsoft.com/office/word/2010/wordprocessingGroup" xmlns:wpi="http://schemas.microsoft.com/office/word/2010/wordprocessingInk" xmlns:wne="http://schemas.microsoft.com/office/word/2006/wordml" xmlns:wps="http://schemas.microsoft.com/office/word/2010/wordprocessingShape" mc:Ignorable="w14 w15 w16se w16cid wp14">
+  <w:abstractNum w:abstractNumId="0" w15:restartNumberingAfterBreak="0">
+    <w:nsid w:val="68DC0A60"/>
+    <w:multiLevelType w:val="hybridMultilevel"/>
+    <w:tmpl w:val="7C00A16E"/>
+    <w:lvl w:ilvl="0" w:tplc="A67EB502">
+      <w:start w:val="9"/>
+      <w:numFmt w:val="bullet"/>
+      <w:lvlText w:val=""/>
+      <w:lvlJc w:val="left"/>
+      <w:pPr>
+        <w:ind w:left="720" w:hanging="360"/>
+      </w:pPr>
+      <w:rPr>
+        <w:rFonts w:ascii="Wingdings" w:eastAsiaTheme="minorHAnsi" w:hAnsi="Wingdings" w:cstheme="minorBidi" w:hint="default"/>
+      </w:rPr>
+    </w:lvl>
+    <w:lvl w:ilvl="1" w:tplc="08090003" w:tentative="1">
+      <w:start w:val="1"/>
+      <w:numFmt w:val="bullet"/>
+      <w:lvlText w:val="o"/>
+      <w:lvlJc w:val="left"/>
+      <w:pPr>
+        <w:ind w:left="1440" w:hanging="360"/>
+      </w:pPr>
+      <w:rPr>
+        <w:rFonts w:ascii="Courier New" w:hAnsi="Courier New" w:cs="Courier New" w:hint="default"/>
+      </w:rPr>
+    </w:lvl>
+    <w:lvl w:ilvl="2" w:tplc="08090005" w:tentative="1">
+      <w:start w:val="1"/>
+      <w:numFmt w:val="bullet"/>
+      <w:lvlText w:val=""/>
+      <w:lvlJc w:val="left"/>
+      <w:pPr>
+        <w:ind w:left="2160" w:hanging="360"/>
+      </w:pPr>
+      <w:rPr>
+        <w:rFonts w:ascii="Wingdings" w:hAnsi="Wingdings" w:hint="default"/>
+      </w:rPr>
+    </w:lvl>
+    <w:lvl w:ilvl="3" w:tplc="08090001" w:tentative="1">
+      <w:start w:val="1"/>
+      <w:numFmt w:val="bullet"/>
+      <w:lvlText w:val=""/>
+      <w:lvlJc w:val="left"/>
+      <w:pPr>
+        <w:ind w:left="2880" w:hanging="360"/>
+      </w:pPr>
+      <w:rPr>
+        <w:rFonts w:ascii="Symbol" w:hAnsi="Symbol" w:hint="default"/>
+      </w:rPr>
+    </w:lvl>
+    <w:lvl w:ilvl="4" w:tplc="08090003" w:tentative="1">
+      <w:start w:val="1"/>
+      <w:numFmt w:val="bullet"/>
+      <w:lvlText w:val="o"/>
+      <w:lvlJc w:val="left"/>
+      <w:pPr>
+        <w:ind w:left="3600" w:hanging="360"/>
+      </w:pPr>
+      <w:rPr>
+        <w:rFonts w:ascii="Courier New" w:hAnsi="Courier New" w:cs="Courier New" w:hint="default"/>
+      </w:rPr>
+    </w:lvl>
+    <w:lvl w:ilvl="5" w:tplc="08090005" w:tentative="1">
+      <w:start w:val="1"/>
+      <w:numFmt w:val="bullet"/>
+      <w:lvlText w:val=""/>
+      <w:lvlJc w:val="left"/>
+      <w:pPr>
+        <w:ind w:left="4320" w:hanging="360"/>
+      </w:pPr>
+      <w:rPr>
+        <w:rFonts w:ascii="Wingdings" w:hAnsi="Wingdings" w:hint="default"/>
+      </w:rPr>
+    </w:lvl>
+    <w:lvl w:ilvl="6" w:tplc="08090001" w:tentative="1">
+      <w:start w:val="1"/>
+      <w:numFmt w:val="bullet"/>
+      <w:lvlText w:val=""/>
+      <w:lvlJc w:val="left"/>
+      <w:pPr>
+        <w:ind w:left="5040" w:hanging="360"/>
+      </w:pPr>
+      <w:rPr>
+        <w:rFonts w:ascii="Symbol" w:hAnsi="Symbol" w:hint="default"/>
+      </w:rPr>
+    </w:lvl>
+    <w:lvl w:ilvl="7" w:tplc="08090003" w:tentative="1">
+      <w:start w:val="1"/>
+      <w:numFmt w:val="bullet"/>
+      <w:lvlText w:val="o"/>
+      <w:lvlJc w:val="left"/>
+      <w:pPr>
+        <w:ind w:left="5760" w:hanging="360"/>
+      </w:pPr>
+      <w:rPr>
+        <w:rFonts w:ascii="Courier New" w:hAnsi="Courier New" w:cs="Courier New" w:hint="default"/>
+      </w:rPr>
+    </w:lvl>
+    <w:lvl w:ilvl="8" w:tplc="08090005" w:tentative="1">
+      <w:start w:val="1"/>
+      <w:numFmt w:val="bullet"/>
+      <w:lvlText w:val=""/>
+      <w:lvlJc w:val="left"/>
+      <w:pPr>
+        <w:ind w:left="6480" w:hanging="360"/>
+      </w:pPr>
+      <w:rPr>
+        <w:rFonts w:ascii="Wingdings" w:hAnsi="Wingdings" w:hint="default"/>
+      </w:rPr>
+    </w:lvl>
+  </w:abstractNum>
+  <w:num w:numId="1">
+    <w:abstractNumId w:val="0"/>
+  </w:num>
+</w:numbering>
 </file>
 
 <file path=word/styles.xml><?xml version="1.0" encoding="utf-8"?>
@@ -865,6 +1051,17 @@
       <w:u w:val="single"/>
     </w:rPr>
   </w:style>
+  <w:style w:type="paragraph" w:styleId="ListParagraph">
+    <w:name w:val="List Paragraph"/>
+    <w:basedOn w:val="Normal"/>
+    <w:uiPriority w:val="34"/>
+    <w:qFormat/>
+    <w:rsid w:val="00E940CF"/>
+    <w:pPr>
+      <w:ind w:left="720"/>
+      <w:contextualSpacing/>
+    </w:pPr>
+  </w:style>
 </w:styles>
 </file>
 

</xml_diff>

<commit_message>
walk a mole to do
</commit_message>
<xml_diff>
--- a/JavaScript grid based games.docx
+++ b/JavaScript grid based games.docx
@@ -139,98 +139,250 @@
         <w:rPr>
           <w:lang w:val="en-US"/>
         </w:rPr>
-        <w:t>1. push()</w:t>
-      </w:r>
-    </w:p>
-    <w:p>
-      <w:pPr>
-        <w:rPr>
-          <w:lang w:val="en-US"/>
-        </w:rPr>
-      </w:pPr>
-      <w:r>
-        <w:rPr>
-          <w:lang w:val="en-US"/>
-        </w:rPr>
-        <w:t>2. querySelector()</w:t>
-      </w:r>
-    </w:p>
-    <w:p>
-      <w:pPr>
-        <w:rPr>
-          <w:lang w:val="en-US"/>
-        </w:rPr>
-      </w:pPr>
-      <w:r>
-        <w:rPr>
-          <w:lang w:val="en-US"/>
-        </w:rPr>
-        <w:t>3. setAttribute()</w:t>
-      </w:r>
-    </w:p>
-    <w:p>
-      <w:pPr>
-        <w:rPr>
-          <w:lang w:val="en-US"/>
-        </w:rPr>
-      </w:pPr>
-      <w:r>
-        <w:rPr>
-          <w:lang w:val="en-US"/>
-        </w:rPr>
-        <w:t>4. getAttribute()</w:t>
-      </w:r>
-    </w:p>
-    <w:p>
-      <w:pPr>
-        <w:rPr>
-          <w:lang w:val="en-US"/>
-        </w:rPr>
-      </w:pPr>
-      <w:r>
-        <w:rPr>
-          <w:lang w:val="en-US"/>
-        </w:rPr>
-        <w:t>5. createElement()</w:t>
-      </w:r>
-    </w:p>
-    <w:p>
-      <w:pPr>
-        <w:rPr>
-          <w:lang w:val="en-US"/>
-        </w:rPr>
-      </w:pPr>
-      <w:r>
-        <w:rPr>
-          <w:lang w:val="en-US"/>
-        </w:rPr>
-        <w:t>6. appendChild()</w:t>
-      </w:r>
-    </w:p>
-    <w:p>
-      <w:pPr>
-        <w:rPr>
-          <w:lang w:val="en-US"/>
-        </w:rPr>
-      </w:pPr>
-      <w:r>
-        <w:rPr>
-          <w:lang w:val="en-US"/>
-        </w:rPr>
-        <w:t>7. Math.random()</w:t>
-      </w:r>
-    </w:p>
-    <w:p>
-      <w:pPr>
-        <w:rPr>
-          <w:lang w:val="en-US"/>
-        </w:rPr>
-      </w:pPr>
-      <w:r>
-        <w:rPr>
-          <w:lang w:val="en-US"/>
-        </w:rPr>
-        <w:t>8. sort()</w:t>
+        <w:t xml:space="preserve">1. </w:t>
+      </w:r>
+      <w:proofErr w:type="gramStart"/>
+      <w:r>
+        <w:rPr>
+          <w:lang w:val="en-US"/>
+        </w:rPr>
+        <w:t>push(</w:t>
+      </w:r>
+      <w:proofErr w:type="gramEnd"/>
+      <w:r>
+        <w:rPr>
+          <w:lang w:val="en-US"/>
+        </w:rPr>
+        <w:t>)</w:t>
+      </w:r>
+    </w:p>
+    <w:p>
+      <w:pPr>
+        <w:rPr>
+          <w:lang w:val="en-US"/>
+        </w:rPr>
+      </w:pPr>
+      <w:r>
+        <w:rPr>
+          <w:lang w:val="en-US"/>
+        </w:rPr>
+        <w:t xml:space="preserve">2. </w:t>
+      </w:r>
+      <w:proofErr w:type="spellStart"/>
+      <w:proofErr w:type="gramStart"/>
+      <w:r>
+        <w:rPr>
+          <w:lang w:val="en-US"/>
+        </w:rPr>
+        <w:t>querySelector</w:t>
+      </w:r>
+      <w:proofErr w:type="spellEnd"/>
+      <w:r>
+        <w:rPr>
+          <w:lang w:val="en-US"/>
+        </w:rPr>
+        <w:t>(</w:t>
+      </w:r>
+      <w:proofErr w:type="gramEnd"/>
+      <w:r>
+        <w:rPr>
+          <w:lang w:val="en-US"/>
+        </w:rPr>
+        <w:t>)</w:t>
+      </w:r>
+    </w:p>
+    <w:p>
+      <w:pPr>
+        <w:rPr>
+          <w:lang w:val="en-US"/>
+        </w:rPr>
+      </w:pPr>
+      <w:r>
+        <w:rPr>
+          <w:lang w:val="en-US"/>
+        </w:rPr>
+        <w:t xml:space="preserve">3. </w:t>
+      </w:r>
+      <w:proofErr w:type="spellStart"/>
+      <w:proofErr w:type="gramStart"/>
+      <w:r>
+        <w:rPr>
+          <w:lang w:val="en-US"/>
+        </w:rPr>
+        <w:t>setAttribute</w:t>
+      </w:r>
+      <w:proofErr w:type="spellEnd"/>
+      <w:r>
+        <w:rPr>
+          <w:lang w:val="en-US"/>
+        </w:rPr>
+        <w:t>(</w:t>
+      </w:r>
+      <w:proofErr w:type="gramEnd"/>
+      <w:r>
+        <w:rPr>
+          <w:lang w:val="en-US"/>
+        </w:rPr>
+        <w:t>)</w:t>
+      </w:r>
+    </w:p>
+    <w:p>
+      <w:pPr>
+        <w:rPr>
+          <w:lang w:val="en-US"/>
+        </w:rPr>
+      </w:pPr>
+      <w:r>
+        <w:rPr>
+          <w:lang w:val="en-US"/>
+        </w:rPr>
+        <w:t xml:space="preserve">4. </w:t>
+      </w:r>
+      <w:proofErr w:type="spellStart"/>
+      <w:proofErr w:type="gramStart"/>
+      <w:r>
+        <w:rPr>
+          <w:lang w:val="en-US"/>
+        </w:rPr>
+        <w:t>getAttribute</w:t>
+      </w:r>
+      <w:proofErr w:type="spellEnd"/>
+      <w:r>
+        <w:rPr>
+          <w:lang w:val="en-US"/>
+        </w:rPr>
+        <w:t>(</w:t>
+      </w:r>
+      <w:proofErr w:type="gramEnd"/>
+      <w:r>
+        <w:rPr>
+          <w:lang w:val="en-US"/>
+        </w:rPr>
+        <w:t>)</w:t>
+      </w:r>
+    </w:p>
+    <w:p>
+      <w:pPr>
+        <w:rPr>
+          <w:lang w:val="en-US"/>
+        </w:rPr>
+      </w:pPr>
+      <w:r>
+        <w:rPr>
+          <w:lang w:val="en-US"/>
+        </w:rPr>
+        <w:t xml:space="preserve">5. </w:t>
+      </w:r>
+      <w:proofErr w:type="spellStart"/>
+      <w:proofErr w:type="gramStart"/>
+      <w:r>
+        <w:rPr>
+          <w:lang w:val="en-US"/>
+        </w:rPr>
+        <w:t>createElement</w:t>
+      </w:r>
+      <w:proofErr w:type="spellEnd"/>
+      <w:r>
+        <w:rPr>
+          <w:lang w:val="en-US"/>
+        </w:rPr>
+        <w:t>(</w:t>
+      </w:r>
+      <w:proofErr w:type="gramEnd"/>
+      <w:r>
+        <w:rPr>
+          <w:lang w:val="en-US"/>
+        </w:rPr>
+        <w:t>)</w:t>
+      </w:r>
+    </w:p>
+    <w:p>
+      <w:pPr>
+        <w:rPr>
+          <w:lang w:val="en-US"/>
+        </w:rPr>
+      </w:pPr>
+      <w:r>
+        <w:rPr>
+          <w:lang w:val="en-US"/>
+        </w:rPr>
+        <w:t xml:space="preserve">6. </w:t>
+      </w:r>
+      <w:proofErr w:type="spellStart"/>
+      <w:proofErr w:type="gramStart"/>
+      <w:r>
+        <w:rPr>
+          <w:lang w:val="en-US"/>
+        </w:rPr>
+        <w:t>appendChild</w:t>
+      </w:r>
+      <w:proofErr w:type="spellEnd"/>
+      <w:r>
+        <w:rPr>
+          <w:lang w:val="en-US"/>
+        </w:rPr>
+        <w:t>(</w:t>
+      </w:r>
+      <w:proofErr w:type="gramEnd"/>
+      <w:r>
+        <w:rPr>
+          <w:lang w:val="en-US"/>
+        </w:rPr>
+        <w:t>)</w:t>
+      </w:r>
+    </w:p>
+    <w:p>
+      <w:pPr>
+        <w:rPr>
+          <w:lang w:val="en-US"/>
+        </w:rPr>
+      </w:pPr>
+      <w:r>
+        <w:rPr>
+          <w:lang w:val="en-US"/>
+        </w:rPr>
+        <w:t xml:space="preserve">7. </w:t>
+      </w:r>
+      <w:proofErr w:type="spellStart"/>
+      <w:r>
+        <w:rPr>
+          <w:lang w:val="en-US"/>
+        </w:rPr>
+        <w:t>Math.random</w:t>
+      </w:r>
+      <w:proofErr w:type="spellEnd"/>
+      <w:r>
+        <w:rPr>
+          <w:lang w:val="en-US"/>
+        </w:rPr>
+        <w:t>()</w:t>
+      </w:r>
+    </w:p>
+    <w:p>
+      <w:pPr>
+        <w:rPr>
+          <w:lang w:val="en-US"/>
+        </w:rPr>
+      </w:pPr>
+      <w:r>
+        <w:rPr>
+          <w:lang w:val="en-US"/>
+        </w:rPr>
+        <w:t xml:space="preserve">8. </w:t>
+      </w:r>
+      <w:proofErr w:type="gramStart"/>
+      <w:r>
+        <w:rPr>
+          <w:lang w:val="en-US"/>
+        </w:rPr>
+        <w:t>sort(</w:t>
+      </w:r>
+      <w:proofErr w:type="gramEnd"/>
+      <w:r>
+        <w:rPr>
+          <w:lang w:val="en-US"/>
+        </w:rPr>
+        <w:t>)</w:t>
       </w:r>
     </w:p>
     <w:p>
@@ -390,57 +542,161 @@
         </w:rPr>
         <w:t xml:space="preserve">1. </w:t>
       </w:r>
-      <w:r>
-        <w:rPr>
-          <w:lang w:val="en-US"/>
-        </w:rPr>
-        <w:t>querySelector()</w:t>
-      </w:r>
-    </w:p>
-    <w:p>
-      <w:pPr>
-        <w:rPr>
-          <w:lang w:val="en-US"/>
-        </w:rPr>
-      </w:pPr>
-      <w:r>
-        <w:rPr>
-          <w:lang w:val="en-US"/>
-        </w:rPr>
-        <w:t>2. addEventListener()</w:t>
-      </w:r>
-    </w:p>
-    <w:p>
-      <w:pPr>
-        <w:rPr>
-          <w:lang w:val="en-US"/>
-        </w:rPr>
-      </w:pPr>
-      <w:r>
-        <w:rPr>
-          <w:lang w:val="en-US"/>
-        </w:rPr>
-        <w:t>3. setInterval()</w:t>
+      <w:proofErr w:type="spellStart"/>
+      <w:proofErr w:type="gramStart"/>
+      <w:r>
+        <w:rPr>
+          <w:lang w:val="en-US"/>
+        </w:rPr>
+        <w:t>querySelector</w:t>
+      </w:r>
+      <w:proofErr w:type="spellEnd"/>
+      <w:r>
+        <w:rPr>
+          <w:lang w:val="en-US"/>
+        </w:rPr>
+        <w:t>(</w:t>
+      </w:r>
+      <w:proofErr w:type="gramEnd"/>
+      <w:r>
+        <w:rPr>
+          <w:lang w:val="en-US"/>
+        </w:rPr>
+        <w:t>)</w:t>
+      </w:r>
+    </w:p>
+    <w:p>
+      <w:pPr>
+        <w:rPr>
+          <w:lang w:val="en-US"/>
+        </w:rPr>
+      </w:pPr>
+      <w:r>
+        <w:rPr>
+          <w:lang w:val="en-US"/>
+        </w:rPr>
+        <w:t xml:space="preserve">2. </w:t>
+      </w:r>
+      <w:proofErr w:type="spellStart"/>
+      <w:proofErr w:type="gramStart"/>
+      <w:r>
+        <w:rPr>
+          <w:lang w:val="en-US"/>
+        </w:rPr>
+        <w:t>addEventListener</w:t>
+      </w:r>
+      <w:proofErr w:type="spellEnd"/>
+      <w:r>
+        <w:rPr>
+          <w:lang w:val="en-US"/>
+        </w:rPr>
+        <w:t>(</w:t>
+      </w:r>
+      <w:proofErr w:type="gramEnd"/>
+      <w:r>
+        <w:rPr>
+          <w:lang w:val="en-US"/>
+        </w:rPr>
+        <w:t>)</w:t>
+      </w:r>
+    </w:p>
+    <w:p>
+      <w:pPr>
+        <w:rPr>
+          <w:lang w:val="en-US"/>
+        </w:rPr>
+      </w:pPr>
+      <w:r>
+        <w:rPr>
+          <w:lang w:val="en-US"/>
+        </w:rPr>
+        <w:t xml:space="preserve">3. </w:t>
+      </w:r>
+      <w:proofErr w:type="spellStart"/>
+      <w:proofErr w:type="gramStart"/>
+      <w:r>
+        <w:rPr>
+          <w:lang w:val="en-US"/>
+        </w:rPr>
+        <w:t>setInterval</w:t>
+      </w:r>
+      <w:proofErr w:type="spellEnd"/>
+      <w:r>
+        <w:rPr>
+          <w:lang w:val="en-US"/>
+        </w:rPr>
+        <w:t>(</w:t>
+      </w:r>
+      <w:proofErr w:type="gramEnd"/>
+      <w:r>
+        <w:rPr>
+          <w:lang w:val="en-US"/>
+        </w:rPr>
+        <w:t>)</w:t>
       </w:r>
       <w:r>
         <w:rPr>
           <w:lang w:val="en-US"/>
         </w:rPr>
         <w:br/>
-        <w:t>4. clqssList()</w:t>
-      </w:r>
-    </w:p>
-    <w:p>
-      <w:pPr>
-        <w:rPr>
-          <w:lang w:val="en-US"/>
-        </w:rPr>
-      </w:pPr>
-      <w:r>
-        <w:rPr>
-          <w:lang w:val="en-US"/>
-        </w:rPr>
-        <w:t>5. forEach()</w:t>
+        <w:t xml:space="preserve">4. </w:t>
+      </w:r>
+      <w:proofErr w:type="spellStart"/>
+      <w:proofErr w:type="gramStart"/>
+      <w:r>
+        <w:rPr>
+          <w:lang w:val="en-US"/>
+        </w:rPr>
+        <w:t>clqssList</w:t>
+      </w:r>
+      <w:proofErr w:type="spellEnd"/>
+      <w:r>
+        <w:rPr>
+          <w:lang w:val="en-US"/>
+        </w:rPr>
+        <w:t>(</w:t>
+      </w:r>
+      <w:proofErr w:type="gramEnd"/>
+      <w:r>
+        <w:rPr>
+          <w:lang w:val="en-US"/>
+        </w:rPr>
+        <w:t>)</w:t>
+      </w:r>
+    </w:p>
+    <w:p>
+      <w:pPr>
+        <w:rPr>
+          <w:lang w:val="en-US"/>
+        </w:rPr>
+      </w:pPr>
+      <w:r>
+        <w:rPr>
+          <w:lang w:val="en-US"/>
+        </w:rPr>
+        <w:t xml:space="preserve">5. </w:t>
+      </w:r>
+      <w:proofErr w:type="spellStart"/>
+      <w:proofErr w:type="gramStart"/>
+      <w:r>
+        <w:rPr>
+          <w:lang w:val="en-US"/>
+        </w:rPr>
+        <w:t>forEach</w:t>
+      </w:r>
+      <w:proofErr w:type="spellEnd"/>
+      <w:r>
+        <w:rPr>
+          <w:lang w:val="en-US"/>
+        </w:rPr>
+        <w:t>(</w:t>
+      </w:r>
+      <w:proofErr w:type="gramEnd"/>
+      <w:r>
+        <w:rPr>
+          <w:lang w:val="en-US"/>
+        </w:rPr>
+        <w:t>)</w:t>
       </w:r>
     </w:p>
     <w:p>
@@ -465,12 +721,115 @@
     </w:p>
     <w:p>
       <w:pPr>
-        <w:rPr>
-          <w:lang w:val="en-US"/>
-        </w:rPr>
-      </w:pPr>
+        <w:pStyle w:val="ListParagraph"/>
+        <w:numPr>
+          <w:ilvl w:val="0"/>
+          <w:numId w:val="2"/>
+        </w:numPr>
+        <w:rPr>
+          <w:lang w:val="en-US"/>
+        </w:rPr>
+      </w:pPr>
+      <w:r>
+        <w:rPr>
+          <w:lang w:val="en-US"/>
+        </w:rPr>
+        <w:t xml:space="preserve">Changes </w:t>
+      </w:r>
+      <w:r>
+        <w:rPr>
+          <w:lang w:val="en-US"/>
+        </w:rPr>
+        <w:t>I want to make to this game later</w:t>
+      </w:r>
+    </w:p>
+    <w:p>
+      <w:pPr>
+        <w:rPr>
+          <w:lang w:val="en-US"/>
+        </w:rPr>
+      </w:pPr>
+      <w:r>
+        <w:rPr>
+          <w:lang w:val="en-US"/>
+        </w:rPr>
+        <w:t>1. Start and pause buttons</w:t>
+      </w:r>
+    </w:p>
+    <w:p>
+      <w:pPr>
+        <w:rPr>
+          <w:lang w:val="en-US"/>
+        </w:rPr>
+      </w:pPr>
+      <w:r>
+        <w:rPr>
+          <w:lang w:val="en-US"/>
+        </w:rPr>
+        <w:t>2. only increase the score on clicking on correct box</w:t>
+      </w:r>
+    </w:p>
+    <w:p>
+      <w:pPr>
+        <w:rPr>
+          <w:lang w:val="en-US"/>
+        </w:rPr>
+      </w:pPr>
+      <w:r>
+        <w:rPr>
+          <w:lang w:val="en-US"/>
+        </w:rPr>
+        <w:t>3. Add music</w:t>
+      </w:r>
+    </w:p>
+    <w:p>
+      <w:pPr>
+        <w:rPr>
+          <w:lang w:val="en-US"/>
+        </w:rPr>
+      </w:pPr>
+    </w:p>
+    <w:p>
+      <w:pPr>
+        <w:rPr>
+          <w:lang w:val="en-US"/>
+        </w:rPr>
+      </w:pPr>
+      <w:r>
+        <w:rPr>
+          <w:lang w:val="en-US"/>
+        </w:rPr>
+        <w:t>Connect Four:</w:t>
+      </w:r>
+    </w:p>
+    <w:p>
+      <w:pPr>
+        <w:rPr>
+          <w:lang w:val="en-US"/>
+        </w:rPr>
+      </w:pPr>
+      <w:r>
+        <w:rPr>
+          <w:lang w:val="en-US"/>
+        </w:rPr>
+        <w:t>Things we are going to cover</w:t>
+      </w:r>
       <w:bookmarkStart w:id="0" w:name="_GoBack"/>
       <w:bookmarkEnd w:id="0"/>
+    </w:p>
+    <w:p>
+      <w:pPr>
+        <w:rPr>
+          <w:lang w:val="en-US"/>
+        </w:rPr>
+      </w:pPr>
+    </w:p>
+    <w:p>
+      <w:pPr>
+        <w:rPr>
+          <w:lang w:val="en-US"/>
+        </w:rPr>
+      </w:pPr>
     </w:p>
     <w:p>
       <w:pPr>
@@ -499,6 +858,119 @@
 <file path=word/numbering.xml><?xml version="1.0" encoding="utf-8"?>
 <w:numbering xmlns:wpc="http://schemas.microsoft.com/office/word/2010/wordprocessingCanvas" xmlns:cx="http://schemas.microsoft.com/office/drawing/2014/chartex" xmlns:cx1="http://schemas.microsoft.com/office/drawing/2015/9/8/chartex" xmlns:cx2="http://schemas.microsoft.com/office/drawing/2015/10/21/chartex" xmlns:cx3="http://schemas.microsoft.com/office/drawing/2016/5/9/chartex" xmlns:cx4="http://schemas.microsoft.com/office/drawing/2016/5/10/chartex" xmlns:cx5="http://schemas.microsoft.com/office/drawing/2016/5/11/chartex" xmlns:cx6="http://schemas.microsoft.com/office/drawing/2016/5/12/chartex" xmlns:cx7="http://schemas.microsoft.com/office/drawing/2016/5/13/chartex" xmlns:cx8="http://schemas.microsoft.com/office/drawing/2016/5/14/chartex" xmlns:mc="http://schemas.openxmlformats.org/markup-compatibility/2006" xmlns:aink="http://schemas.microsoft.com/office/drawing/2016/ink" xmlns:am3d="http://schemas.microsoft.com/office/drawing/2017/model3d" xmlns:o="urn:schemas-microsoft-com:office:office" xmlns:r="http://schemas.openxmlformats.org/officeDocument/2006/relationships" xmlns:m="http://schemas.openxmlformats.org/officeDocument/2006/math" xmlns:v="urn:schemas-microsoft-com:vml" xmlns:wp14="http://schemas.microsoft.com/office/word/2010/wordprocessingDrawing" xmlns:wp="http://schemas.openxmlformats.org/drawingml/2006/wordprocessingDrawing" xmlns:w10="urn:schemas-microsoft-com:office:word" xmlns:w="http://schemas.openxmlformats.org/wordprocessingml/2006/main" xmlns:w14="http://schemas.microsoft.com/office/word/2010/wordml" xmlns:w15="http://schemas.microsoft.com/office/word/2012/wordml" xmlns:w16cid="http://schemas.microsoft.com/office/word/2016/wordml/cid" xmlns:w16se="http://schemas.microsoft.com/office/word/2015/wordml/symex" xmlns:wpg="http://schemas.microsoft.com/office/word/2010/wordprocessingGroup" xmlns:wpi="http://schemas.microsoft.com/office/word/2010/wordprocessingInk" xmlns:wne="http://schemas.microsoft.com/office/word/2006/wordml" xmlns:wps="http://schemas.microsoft.com/office/word/2010/wordprocessingShape" mc:Ignorable="w14 w15 w16se w16cid wp14">
   <w:abstractNum w:abstractNumId="0" w15:restartNumberingAfterBreak="0">
+    <w:nsid w:val="0F3C24E1"/>
+    <w:multiLevelType w:val="hybridMultilevel"/>
+    <w:tmpl w:val="A274CD5E"/>
+    <w:lvl w:ilvl="0" w:tplc="2FB0CD96">
+      <w:start w:val="6"/>
+      <w:numFmt w:val="bullet"/>
+      <w:lvlText w:val=""/>
+      <w:lvlJc w:val="left"/>
+      <w:pPr>
+        <w:ind w:left="1080" w:hanging="360"/>
+      </w:pPr>
+      <w:rPr>
+        <w:rFonts w:ascii="Symbol" w:eastAsiaTheme="minorHAnsi" w:hAnsi="Symbol" w:cstheme="minorBidi" w:hint="default"/>
+      </w:rPr>
+    </w:lvl>
+    <w:lvl w:ilvl="1" w:tplc="08090003" w:tentative="1">
+      <w:start w:val="1"/>
+      <w:numFmt w:val="bullet"/>
+      <w:lvlText w:val="o"/>
+      <w:lvlJc w:val="left"/>
+      <w:pPr>
+        <w:ind w:left="1800" w:hanging="360"/>
+      </w:pPr>
+      <w:rPr>
+        <w:rFonts w:ascii="Courier New" w:hAnsi="Courier New" w:cs="Courier New" w:hint="default"/>
+      </w:rPr>
+    </w:lvl>
+    <w:lvl w:ilvl="2" w:tplc="08090005" w:tentative="1">
+      <w:start w:val="1"/>
+      <w:numFmt w:val="bullet"/>
+      <w:lvlText w:val=""/>
+      <w:lvlJc w:val="left"/>
+      <w:pPr>
+        <w:ind w:left="2520" w:hanging="360"/>
+      </w:pPr>
+      <w:rPr>
+        <w:rFonts w:ascii="Wingdings" w:hAnsi="Wingdings" w:hint="default"/>
+      </w:rPr>
+    </w:lvl>
+    <w:lvl w:ilvl="3" w:tplc="08090001" w:tentative="1">
+      <w:start w:val="1"/>
+      <w:numFmt w:val="bullet"/>
+      <w:lvlText w:val=""/>
+      <w:lvlJc w:val="left"/>
+      <w:pPr>
+        <w:ind w:left="3240" w:hanging="360"/>
+      </w:pPr>
+      <w:rPr>
+        <w:rFonts w:ascii="Symbol" w:hAnsi="Symbol" w:hint="default"/>
+      </w:rPr>
+    </w:lvl>
+    <w:lvl w:ilvl="4" w:tplc="08090003" w:tentative="1">
+      <w:start w:val="1"/>
+      <w:numFmt w:val="bullet"/>
+      <w:lvlText w:val="o"/>
+      <w:lvlJc w:val="left"/>
+      <w:pPr>
+        <w:ind w:left="3960" w:hanging="360"/>
+      </w:pPr>
+      <w:rPr>
+        <w:rFonts w:ascii="Courier New" w:hAnsi="Courier New" w:cs="Courier New" w:hint="default"/>
+      </w:rPr>
+    </w:lvl>
+    <w:lvl w:ilvl="5" w:tplc="08090005" w:tentative="1">
+      <w:start w:val="1"/>
+      <w:numFmt w:val="bullet"/>
+      <w:lvlText w:val=""/>
+      <w:lvlJc w:val="left"/>
+      <w:pPr>
+        <w:ind w:left="4680" w:hanging="360"/>
+      </w:pPr>
+      <w:rPr>
+        <w:rFonts w:ascii="Wingdings" w:hAnsi="Wingdings" w:hint="default"/>
+      </w:rPr>
+    </w:lvl>
+    <w:lvl w:ilvl="6" w:tplc="08090001" w:tentative="1">
+      <w:start w:val="1"/>
+      <w:numFmt w:val="bullet"/>
+      <w:lvlText w:val=""/>
+      <w:lvlJc w:val="left"/>
+      <w:pPr>
+        <w:ind w:left="5400" w:hanging="360"/>
+      </w:pPr>
+      <w:rPr>
+        <w:rFonts w:ascii="Symbol" w:hAnsi="Symbol" w:hint="default"/>
+      </w:rPr>
+    </w:lvl>
+    <w:lvl w:ilvl="7" w:tplc="08090003" w:tentative="1">
+      <w:start w:val="1"/>
+      <w:numFmt w:val="bullet"/>
+      <w:lvlText w:val="o"/>
+      <w:lvlJc w:val="left"/>
+      <w:pPr>
+        <w:ind w:left="6120" w:hanging="360"/>
+      </w:pPr>
+      <w:rPr>
+        <w:rFonts w:ascii="Courier New" w:hAnsi="Courier New" w:cs="Courier New" w:hint="default"/>
+      </w:rPr>
+    </w:lvl>
+    <w:lvl w:ilvl="8" w:tplc="08090005" w:tentative="1">
+      <w:start w:val="1"/>
+      <w:numFmt w:val="bullet"/>
+      <w:lvlText w:val=""/>
+      <w:lvlJc w:val="left"/>
+      <w:pPr>
+        <w:ind w:left="6840" w:hanging="360"/>
+      </w:pPr>
+      <w:rPr>
+        <w:rFonts w:ascii="Wingdings" w:hAnsi="Wingdings" w:hint="default"/>
+      </w:rPr>
+    </w:lvl>
+  </w:abstractNum>
+  <w:abstractNum w:abstractNumId="1" w15:restartNumberingAfterBreak="0">
     <w:nsid w:val="68DC0A60"/>
     <w:multiLevelType w:val="hybridMultilevel"/>
     <w:tmpl w:val="7C00A16E"/>
@@ -612,6 +1084,9 @@
     </w:lvl>
   </w:abstractNum>
   <w:num w:numId="1">
+    <w:abstractNumId w:val="1"/>
+  </w:num>
+  <w:num w:numId="2">
     <w:abstractNumId w:val="0"/>
   </w:num>
 </w:numbering>

</xml_diff>

<commit_message>
done with connect four game
</commit_message>
<xml_diff>
--- a/JavaScript grid based games.docx
+++ b/JavaScript grid based games.docx
@@ -791,38 +791,291 @@
     </w:p>
     <w:p>
       <w:pPr>
-        <w:rPr>
-          <w:lang w:val="en-US"/>
-        </w:rPr>
-      </w:pPr>
-      <w:r>
-        <w:rPr>
-          <w:lang w:val="en-US"/>
-        </w:rPr>
-        <w:t>Connect Four:</w:t>
-      </w:r>
-    </w:p>
-    <w:p>
-      <w:pPr>
-        <w:rPr>
-          <w:lang w:val="en-US"/>
-        </w:rPr>
-      </w:pPr>
-      <w:r>
-        <w:rPr>
-          <w:lang w:val="en-US"/>
+        <w:tabs>
+          <w:tab w:val="left" w:pos="560"/>
+          <w:tab w:val="left" w:pos="1120"/>
+          <w:tab w:val="left" w:pos="1680"/>
+          <w:tab w:val="left" w:pos="2240"/>
+          <w:tab w:val="left" w:pos="2800"/>
+          <w:tab w:val="left" w:pos="3360"/>
+          <w:tab w:val="left" w:pos="3920"/>
+          <w:tab w:val="left" w:pos="4480"/>
+          <w:tab w:val="left" w:pos="5040"/>
+          <w:tab w:val="left" w:pos="5600"/>
+          <w:tab w:val="left" w:pos="6160"/>
+          <w:tab w:val="left" w:pos="6720"/>
+        </w:tabs>
+        <w:autoSpaceDE w:val="0"/>
+        <w:autoSpaceDN w:val="0"/>
+        <w:adjustRightInd w:val="0"/>
+        <w:rPr>
+          <w:rFonts w:ascii="Menlo" w:hAnsi="Menlo" w:cs="Menlo"/>
+          <w:color w:val="000000"/>
+          <w:sz w:val="22"/>
+          <w:szCs w:val="22"/>
+          <w:lang w:val="en-GB"/>
+        </w:rPr>
+      </w:pPr>
+      <w:r>
+        <w:rPr>
+          <w:rFonts w:ascii="Menlo" w:hAnsi="Menlo" w:cs="Menlo"/>
+          <w:b/>
+          <w:bCs/>
+          <w:color w:val="000000"/>
+          <w:lang w:val="en-GB"/>
+        </w:rPr>
+        <w:t>Connect Four</w:t>
+      </w:r>
+      <w:r>
+        <w:rPr>
+          <w:rFonts w:ascii="Menlo" w:hAnsi="Menlo" w:cs="Menlo"/>
+          <w:color w:val="000000"/>
+          <w:sz w:val="22"/>
+          <w:szCs w:val="22"/>
+          <w:lang w:val="en-GB"/>
+        </w:rPr>
+        <w:t>:</w:t>
+      </w:r>
+    </w:p>
+    <w:p>
+      <w:pPr>
+        <w:rPr>
+          <w:lang w:val="en-US"/>
+        </w:rPr>
+      </w:pPr>
+      <w:r>
+        <w:rPr>
+          <w:rFonts w:ascii="Menlo" w:hAnsi="Menlo" w:cs="Menlo"/>
+          <w:color w:val="000000"/>
+          <w:sz w:val="22"/>
+          <w:szCs w:val="22"/>
+          <w:lang w:val="en-GB"/>
         </w:rPr>
         <w:t>Things we are going to cover</w:t>
+      </w:r>
+    </w:p>
+    <w:p>
+      <w:pPr>
+        <w:rPr>
+          <w:lang w:val="en-US"/>
+        </w:rPr>
+      </w:pPr>
+    </w:p>
+    <w:p>
+      <w:pPr>
+        <w:rPr>
+          <w:lang w:val="en-US"/>
+        </w:rPr>
+      </w:pPr>
+      <w:r>
+        <w:rPr>
+          <w:lang w:val="en-US"/>
+        </w:rPr>
+        <w:t xml:space="preserve">1. </w:t>
+      </w:r>
+      <w:proofErr w:type="spellStart"/>
+      <w:proofErr w:type="gramStart"/>
+      <w:r>
+        <w:rPr>
+          <w:lang w:val="en-US"/>
+        </w:rPr>
+        <w:t>querySelector</w:t>
+      </w:r>
+      <w:proofErr w:type="spellEnd"/>
+      <w:r>
+        <w:rPr>
+          <w:lang w:val="en-US"/>
+        </w:rPr>
+        <w:t>(</w:t>
+      </w:r>
+      <w:proofErr w:type="gramEnd"/>
+      <w:r>
+        <w:rPr>
+          <w:lang w:val="en-US"/>
+        </w:rPr>
+        <w:t>)</w:t>
+      </w:r>
+    </w:p>
+    <w:p>
+      <w:pPr>
+        <w:rPr>
+          <w:lang w:val="en-US"/>
+        </w:rPr>
+      </w:pPr>
+      <w:r>
+        <w:rPr>
+          <w:lang w:val="en-US"/>
+        </w:rPr>
+        <w:t xml:space="preserve">2. </w:t>
+      </w:r>
+      <w:proofErr w:type="spellStart"/>
+      <w:proofErr w:type="gramStart"/>
+      <w:r>
+        <w:rPr>
+          <w:lang w:val="en-US"/>
+        </w:rPr>
+        <w:t>addEventListener</w:t>
+      </w:r>
+      <w:proofErr w:type="spellEnd"/>
+      <w:r>
+        <w:rPr>
+          <w:lang w:val="en-US"/>
+        </w:rPr>
+        <w:t>(</w:t>
+      </w:r>
+      <w:proofErr w:type="gramEnd"/>
+      <w:r>
+        <w:rPr>
+          <w:lang w:val="en-US"/>
+        </w:rPr>
+        <w:t>)</w:t>
+      </w:r>
+    </w:p>
+    <w:p>
+      <w:pPr>
+        <w:rPr>
+          <w:lang w:val="en-US"/>
+        </w:rPr>
+      </w:pPr>
+      <w:r>
+        <w:rPr>
+          <w:lang w:val="en-US"/>
+        </w:rPr>
+        <w:t xml:space="preserve">3. </w:t>
+      </w:r>
+      <w:proofErr w:type="spellStart"/>
+      <w:proofErr w:type="gramStart"/>
+      <w:r>
+        <w:rPr>
+          <w:lang w:val="en-US"/>
+        </w:rPr>
+        <w:t>onClick</w:t>
+      </w:r>
+      <w:proofErr w:type="spellEnd"/>
+      <w:r>
+        <w:rPr>
+          <w:lang w:val="en-US"/>
+        </w:rPr>
+        <w:t>(</w:t>
+      </w:r>
+      <w:proofErr w:type="gramEnd"/>
+      <w:r>
+        <w:rPr>
+          <w:lang w:val="en-US"/>
+        </w:rPr>
+        <w:t>)</w:t>
+      </w:r>
+    </w:p>
+    <w:p>
+      <w:pPr>
+        <w:rPr>
+          <w:lang w:val="en-US"/>
+        </w:rPr>
+      </w:pPr>
+      <w:r>
+        <w:rPr>
+          <w:lang w:val="en-US"/>
+        </w:rPr>
+        <w:t xml:space="preserve">4. </w:t>
+      </w:r>
+      <w:proofErr w:type="spellStart"/>
+      <w:proofErr w:type="gramStart"/>
+      <w:r>
+        <w:rPr>
+          <w:lang w:val="en-US"/>
+        </w:rPr>
+        <w:t>classList.add</w:t>
+      </w:r>
+      <w:proofErr w:type="spellEnd"/>
+      <w:r>
+        <w:rPr>
+          <w:lang w:val="en-US"/>
+        </w:rPr>
+        <w:t>(</w:t>
+      </w:r>
+      <w:proofErr w:type="gramEnd"/>
+      <w:r>
+        <w:rPr>
+          <w:lang w:val="en-US"/>
+        </w:rPr>
+        <w:t>)</w:t>
+      </w:r>
+    </w:p>
+    <w:p>
+      <w:pPr>
+        <w:rPr>
+          <w:lang w:val="en-US"/>
+        </w:rPr>
+      </w:pPr>
+      <w:r>
+        <w:rPr>
+          <w:lang w:val="en-US"/>
+        </w:rPr>
+        <w:t>5. For loops</w:t>
+      </w:r>
+    </w:p>
+    <w:p>
+      <w:pPr>
+        <w:rPr>
+          <w:lang w:val="en-US"/>
+        </w:rPr>
+      </w:pPr>
+      <w:r>
+        <w:rPr>
+          <w:lang w:val="en-US"/>
+        </w:rPr>
+        <w:t>6. Arrow functions</w:t>
+      </w:r>
+    </w:p>
+    <w:p>
+      <w:pPr>
+        <w:rPr>
+          <w:lang w:val="en-US"/>
+        </w:rPr>
+      </w:pPr>
+      <w:r>
+        <w:rPr>
+          <w:lang w:val="en-US"/>
+        </w:rPr>
+        <w:lastRenderedPageBreak/>
+        <w:t>Things to do later:</w:t>
+      </w:r>
+    </w:p>
+    <w:p>
+      <w:pPr>
+        <w:rPr>
+          <w:lang w:val="en-US"/>
+        </w:rPr>
+      </w:pPr>
+      <w:r>
+        <w:rPr>
+          <w:lang w:val="en-US"/>
+        </w:rPr>
+        <w:tab/>
+        <w:t>1. stop the game after user wins</w:t>
+      </w:r>
+      <w:r>
+        <w:rPr>
+          <w:lang w:val="en-US"/>
+        </w:rPr>
+        <w:t>.</w:t>
+      </w:r>
+    </w:p>
+    <w:p>
+      <w:pPr>
+        <w:rPr>
+          <w:lang w:val="en-US"/>
+        </w:rPr>
+      </w:pPr>
+      <w:r>
+        <w:rPr>
+          <w:lang w:val="en-US"/>
+        </w:rPr>
+        <w:tab/>
+        <w:t>2. Can add sound.</w:t>
       </w:r>
       <w:bookmarkStart w:id="0" w:name="_GoBack"/>
       <w:bookmarkEnd w:id="0"/>
-    </w:p>
-    <w:p>
-      <w:pPr>
-        <w:rPr>
-          <w:lang w:val="en-US"/>
-        </w:rPr>
-      </w:pPr>
     </w:p>
     <w:p>
       <w:pPr>

</xml_diff>

<commit_message>
nokia s3100 nake game completed
</commit_message>
<xml_diff>
--- a/JavaScript grid based games.docx
+++ b/JavaScript grid based games.docx
@@ -1073,6 +1073,455 @@
         </w:rPr>
         <w:tab/>
         <w:t>2. Can add sound.</w:t>
+      </w:r>
+    </w:p>
+    <w:p>
+      <w:pPr>
+        <w:rPr>
+          <w:lang w:val="en-US"/>
+        </w:rPr>
+      </w:pPr>
+    </w:p>
+    <w:p>
+      <w:pPr>
+        <w:rPr>
+          <w:lang w:val="en-US"/>
+        </w:rPr>
+      </w:pPr>
+      <w:r>
+        <w:rPr>
+          <w:lang w:val="en-US"/>
+        </w:rPr>
+        <w:t>Nokia 3310 Snake:</w:t>
+      </w:r>
+    </w:p>
+    <w:p>
+      <w:pPr>
+        <w:rPr>
+          <w:lang w:val="en-US"/>
+        </w:rPr>
+      </w:pPr>
+    </w:p>
+    <w:p>
+      <w:pPr>
+        <w:rPr>
+          <w:lang w:val="en-US"/>
+        </w:rPr>
+      </w:pPr>
+      <w:r>
+        <w:rPr>
+          <w:lang w:val="en-US"/>
+        </w:rPr>
+        <w:t>Things we are going to cover:</w:t>
+      </w:r>
+    </w:p>
+    <w:p>
+      <w:pPr>
+        <w:rPr>
+          <w:lang w:val="en-US"/>
+        </w:rPr>
+      </w:pPr>
+    </w:p>
+    <w:p>
+      <w:pPr>
+        <w:rPr>
+          <w:lang w:val="en-US"/>
+        </w:rPr>
+      </w:pPr>
+      <w:r>
+        <w:rPr>
+          <w:lang w:val="en-US"/>
+        </w:rPr>
+        <w:t xml:space="preserve">1. </w:t>
+      </w:r>
+      <w:proofErr w:type="spellStart"/>
+      <w:proofErr w:type="gramStart"/>
+      <w:r>
+        <w:rPr>
+          <w:lang w:val="en-US"/>
+        </w:rPr>
+        <w:t>querySelector</w:t>
+      </w:r>
+      <w:proofErr w:type="spellEnd"/>
+      <w:r>
+        <w:rPr>
+          <w:lang w:val="en-US"/>
+        </w:rPr>
+        <w:t>(</w:t>
+      </w:r>
+      <w:proofErr w:type="gramEnd"/>
+      <w:r>
+        <w:rPr>
+          <w:lang w:val="en-US"/>
+        </w:rPr>
+        <w:t>)</w:t>
+      </w:r>
+    </w:p>
+    <w:p>
+      <w:pPr>
+        <w:rPr>
+          <w:lang w:val="en-US"/>
+        </w:rPr>
+      </w:pPr>
+      <w:r>
+        <w:rPr>
+          <w:lang w:val="en-US"/>
+        </w:rPr>
+        <w:t xml:space="preserve">2. </w:t>
+      </w:r>
+      <w:proofErr w:type="spellStart"/>
+      <w:proofErr w:type="gramStart"/>
+      <w:r>
+        <w:rPr>
+          <w:lang w:val="en-US"/>
+        </w:rPr>
+        <w:t>addEventListener</w:t>
+      </w:r>
+      <w:proofErr w:type="spellEnd"/>
+      <w:r>
+        <w:rPr>
+          <w:lang w:val="en-US"/>
+        </w:rPr>
+        <w:t>(</w:t>
+      </w:r>
+      <w:proofErr w:type="gramEnd"/>
+      <w:r>
+        <w:rPr>
+          <w:lang w:val="en-US"/>
+        </w:rPr>
+        <w:t>)</w:t>
+      </w:r>
+    </w:p>
+    <w:p>
+      <w:pPr>
+        <w:rPr>
+          <w:lang w:val="en-US"/>
+        </w:rPr>
+      </w:pPr>
+      <w:r>
+        <w:rPr>
+          <w:lang w:val="en-US"/>
+        </w:rPr>
+        <w:t xml:space="preserve">3. </w:t>
+      </w:r>
+      <w:proofErr w:type="spellStart"/>
+      <w:proofErr w:type="gramStart"/>
+      <w:r>
+        <w:rPr>
+          <w:lang w:val="en-US"/>
+        </w:rPr>
+        <w:t>setInterval</w:t>
+      </w:r>
+      <w:proofErr w:type="spellEnd"/>
+      <w:r>
+        <w:rPr>
+          <w:lang w:val="en-US"/>
+        </w:rPr>
+        <w:t>(</w:t>
+      </w:r>
+      <w:proofErr w:type="gramEnd"/>
+      <w:r>
+        <w:rPr>
+          <w:lang w:val="en-US"/>
+        </w:rPr>
+        <w:t>)</w:t>
+      </w:r>
+    </w:p>
+    <w:p>
+      <w:pPr>
+        <w:rPr>
+          <w:lang w:val="en-US"/>
+        </w:rPr>
+      </w:pPr>
+      <w:r>
+        <w:rPr>
+          <w:lang w:val="en-US"/>
+        </w:rPr>
+        <w:t xml:space="preserve">4. </w:t>
+      </w:r>
+      <w:proofErr w:type="spellStart"/>
+      <w:r>
+        <w:rPr>
+          <w:lang w:val="en-US"/>
+        </w:rPr>
+        <w:t>keyCodes</w:t>
+      </w:r>
+      <w:proofErr w:type="spellEnd"/>
+    </w:p>
+    <w:p>
+      <w:pPr>
+        <w:rPr>
+          <w:lang w:val="en-US"/>
+        </w:rPr>
+      </w:pPr>
+      <w:r>
+        <w:rPr>
+          <w:lang w:val="en-US"/>
+        </w:rPr>
+        <w:t xml:space="preserve">5. </w:t>
+      </w:r>
+      <w:proofErr w:type="gramStart"/>
+      <w:r>
+        <w:rPr>
+          <w:lang w:val="en-US"/>
+        </w:rPr>
+        <w:t>pop(</w:t>
+      </w:r>
+      <w:proofErr w:type="gramEnd"/>
+      <w:r>
+        <w:rPr>
+          <w:lang w:val="en-US"/>
+        </w:rPr>
+        <w:t>)</w:t>
+      </w:r>
+    </w:p>
+    <w:p>
+      <w:pPr>
+        <w:rPr>
+          <w:lang w:val="en-US"/>
+        </w:rPr>
+      </w:pPr>
+      <w:r>
+        <w:rPr>
+          <w:lang w:val="en-US"/>
+        </w:rPr>
+        <w:t xml:space="preserve">6. </w:t>
+      </w:r>
+      <w:proofErr w:type="gramStart"/>
+      <w:r>
+        <w:rPr>
+          <w:lang w:val="en-US"/>
+        </w:rPr>
+        <w:t>unshift(</w:t>
+      </w:r>
+      <w:proofErr w:type="gramEnd"/>
+      <w:r>
+        <w:rPr>
+          <w:lang w:val="en-US"/>
+        </w:rPr>
+        <w:t>)</w:t>
+      </w:r>
+    </w:p>
+    <w:p>
+      <w:pPr>
+        <w:rPr>
+          <w:lang w:val="en-US"/>
+        </w:rPr>
+      </w:pPr>
+      <w:r>
+        <w:rPr>
+          <w:lang w:val="en-US"/>
+        </w:rPr>
+        <w:t xml:space="preserve">7. </w:t>
+      </w:r>
+      <w:proofErr w:type="gramStart"/>
+      <w:r>
+        <w:rPr>
+          <w:lang w:val="en-US"/>
+        </w:rPr>
+        <w:t>push(</w:t>
+      </w:r>
+      <w:proofErr w:type="gramEnd"/>
+      <w:r>
+        <w:rPr>
+          <w:lang w:val="en-US"/>
+        </w:rPr>
+        <w:t>)</w:t>
+      </w:r>
+    </w:p>
+    <w:p>
+      <w:pPr>
+        <w:rPr>
+          <w:lang w:val="en-US"/>
+        </w:rPr>
+      </w:pPr>
+      <w:r>
+        <w:rPr>
+          <w:lang w:val="en-US"/>
+        </w:rPr>
+        <w:t xml:space="preserve">8. </w:t>
+      </w:r>
+      <w:proofErr w:type="spellStart"/>
+      <w:r>
+        <w:rPr>
+          <w:lang w:val="en-US"/>
+        </w:rPr>
+        <w:t>classList.contains</w:t>
+      </w:r>
+      <w:proofErr w:type="spellEnd"/>
+      <w:r>
+        <w:rPr>
+          <w:lang w:val="en-US"/>
+        </w:rPr>
+        <w:t>()</w:t>
+      </w:r>
+    </w:p>
+    <w:p>
+      <w:pPr>
+        <w:rPr>
+          <w:lang w:val="en-US"/>
+        </w:rPr>
+      </w:pPr>
+      <w:r>
+        <w:rPr>
+          <w:lang w:val="en-US"/>
+        </w:rPr>
+        <w:t xml:space="preserve">9. </w:t>
+      </w:r>
+      <w:proofErr w:type="spellStart"/>
+      <w:proofErr w:type="gramStart"/>
+      <w:r>
+        <w:rPr>
+          <w:lang w:val="en-US"/>
+        </w:rPr>
+        <w:t>classList.add</w:t>
+      </w:r>
+      <w:proofErr w:type="spellEnd"/>
+      <w:r>
+        <w:rPr>
+          <w:lang w:val="en-US"/>
+        </w:rPr>
+        <w:t>(</w:t>
+      </w:r>
+      <w:proofErr w:type="gramEnd"/>
+      <w:r>
+        <w:rPr>
+          <w:lang w:val="en-US"/>
+        </w:rPr>
+        <w:t>)</w:t>
+      </w:r>
+    </w:p>
+    <w:p>
+      <w:pPr>
+        <w:rPr>
+          <w:lang w:val="en-US"/>
+        </w:rPr>
+      </w:pPr>
+      <w:r>
+        <w:rPr>
+          <w:lang w:val="en-US"/>
+        </w:rPr>
+        <w:t xml:space="preserve">10. </w:t>
+      </w:r>
+      <w:proofErr w:type="spellStart"/>
+      <w:r>
+        <w:rPr>
+          <w:lang w:val="en-US"/>
+        </w:rPr>
+        <w:t>classList.remove</w:t>
+      </w:r>
+      <w:proofErr w:type="spellEnd"/>
+      <w:r>
+        <w:rPr>
+          <w:lang w:val="en-US"/>
+        </w:rPr>
+        <w:t>()</w:t>
+      </w:r>
+    </w:p>
+    <w:p>
+      <w:pPr>
+        <w:rPr>
+          <w:lang w:val="en-US"/>
+        </w:rPr>
+      </w:pPr>
+    </w:p>
+    <w:p>
+      <w:pPr>
+        <w:rPr>
+          <w:lang w:val="en-US"/>
+        </w:rPr>
+      </w:pPr>
+      <w:r>
+        <w:rPr>
+          <w:lang w:val="en-US"/>
+        </w:rPr>
+        <w:t>Things to do later:</w:t>
+      </w:r>
+    </w:p>
+    <w:p>
+      <w:pPr>
+        <w:rPr>
+          <w:lang w:val="en-US"/>
+        </w:rPr>
+      </w:pPr>
+      <w:r>
+        <w:rPr>
+          <w:lang w:val="en-US"/>
+        </w:rPr>
+        <w:tab/>
+        <w:t xml:space="preserve">1. do not end the game if the </w:t>
+      </w:r>
+      <w:r>
+        <w:rPr>
+          <w:lang w:val="en-US"/>
+        </w:rPr>
+        <w:t>back button is pressed as the snake hits itself</w:t>
+      </w:r>
+      <w:r>
+        <w:rPr>
+          <w:lang w:val="en-US"/>
+        </w:rPr>
+        <w:t>.</w:t>
+      </w:r>
+      <w:r>
+        <w:rPr>
+          <w:lang w:val="en-US"/>
+        </w:rPr>
+        <w:t xml:space="preserve"> Here back button is exactly opposite direction.</w:t>
+      </w:r>
+    </w:p>
+    <w:p>
+      <w:pPr>
+        <w:rPr>
+          <w:lang w:val="en-US"/>
+        </w:rPr>
+      </w:pPr>
+      <w:r>
+        <w:rPr>
+          <w:lang w:val="en-US"/>
+        </w:rPr>
+        <w:tab/>
+        <w:t>2. end the game after 10 points.</w:t>
+      </w:r>
+    </w:p>
+    <w:p>
+      <w:pPr>
+        <w:rPr>
+          <w:lang w:val="en-US"/>
+        </w:rPr>
+      </w:pPr>
+      <w:r>
+        <w:rPr>
+          <w:lang w:val="en-US"/>
+        </w:rPr>
+        <w:tab/>
+        <w:t xml:space="preserve">3. </w:t>
+      </w:r>
+      <w:r>
+        <w:rPr>
+          <w:lang w:val="en-US"/>
+        </w:rPr>
+        <w:t>allow user to set the speed.</w:t>
+      </w:r>
+    </w:p>
+    <w:p>
+      <w:pPr>
+        <w:rPr>
+          <w:lang w:val="en-US"/>
+        </w:rPr>
+      </w:pPr>
+      <w:r>
+        <w:rPr>
+          <w:lang w:val="en-US"/>
+        </w:rPr>
+        <w:tab/>
+        <w:t>4. Apple should not appear with in the snake</w:t>
+      </w:r>
+      <w:r>
+        <w:rPr>
+          <w:lang w:val="en-US"/>
+        </w:rPr>
+        <w:t>.</w:t>
       </w:r>
       <w:bookmarkStart w:id="0" w:name="_GoBack"/>
       <w:bookmarkEnd w:id="0"/>

</xml_diff>

<commit_message>
alien invaders game completed
</commit_message>
<xml_diff>
--- a/JavaScript grid based games.docx
+++ b/JavaScript grid based games.docx
@@ -1523,29 +1523,360 @@
         </w:rPr>
         <w:t>.</w:t>
       </w:r>
+    </w:p>
+    <w:p>
+      <w:pPr>
+        <w:rPr>
+          <w:lang w:val="en-US"/>
+        </w:rPr>
+      </w:pPr>
+    </w:p>
+    <w:p>
+      <w:pPr>
+        <w:rPr>
+          <w:lang w:val="en-US"/>
+        </w:rPr>
+      </w:pPr>
+    </w:p>
+    <w:p>
+      <w:pPr>
+        <w:rPr>
+          <w:lang w:val="en-US"/>
+        </w:rPr>
+      </w:pPr>
+      <w:r>
+        <w:rPr>
+          <w:lang w:val="en-US"/>
+        </w:rPr>
+        <w:t>5. Space invaders:</w:t>
+      </w:r>
+    </w:p>
+    <w:p>
+      <w:pPr>
+        <w:rPr>
+          <w:lang w:val="en-US"/>
+        </w:rPr>
+      </w:pPr>
+    </w:p>
+    <w:p>
+      <w:pPr>
+        <w:rPr>
+          <w:lang w:val="en-US"/>
+        </w:rPr>
+      </w:pPr>
+      <w:r>
+        <w:rPr>
+          <w:lang w:val="en-US"/>
+        </w:rPr>
+        <w:t>Things we ae are going to cover:</w:t>
+      </w:r>
+    </w:p>
+    <w:p>
+      <w:pPr>
+        <w:rPr>
+          <w:lang w:val="en-US"/>
+        </w:rPr>
+      </w:pPr>
+    </w:p>
+    <w:p>
+      <w:pPr>
+        <w:rPr>
+          <w:lang w:val="en-US"/>
+        </w:rPr>
+      </w:pPr>
+      <w:r>
+        <w:rPr>
+          <w:lang w:val="en-US"/>
+        </w:rPr>
+        <w:t xml:space="preserve">1. </w:t>
+      </w:r>
+      <w:proofErr w:type="spellStart"/>
+      <w:proofErr w:type="gramStart"/>
+      <w:r>
+        <w:rPr>
+          <w:lang w:val="en-US"/>
+        </w:rPr>
+        <w:t>querySelector</w:t>
+      </w:r>
+      <w:proofErr w:type="spellEnd"/>
+      <w:r>
+        <w:rPr>
+          <w:lang w:val="en-US"/>
+        </w:rPr>
+        <w:t>(</w:t>
+      </w:r>
+      <w:proofErr w:type="gramEnd"/>
+      <w:r>
+        <w:rPr>
+          <w:lang w:val="en-US"/>
+        </w:rPr>
+        <w:t>)</w:t>
+      </w:r>
+    </w:p>
+    <w:p>
+      <w:pPr>
+        <w:rPr>
+          <w:lang w:val="en-US"/>
+        </w:rPr>
+      </w:pPr>
+      <w:r>
+        <w:rPr>
+          <w:lang w:val="en-US"/>
+        </w:rPr>
+        <w:t xml:space="preserve">2. </w:t>
+      </w:r>
+      <w:proofErr w:type="spellStart"/>
+      <w:proofErr w:type="gramStart"/>
+      <w:r>
+        <w:rPr>
+          <w:lang w:val="en-US"/>
+        </w:rPr>
+        <w:t>addEventListener</w:t>
+      </w:r>
+      <w:proofErr w:type="spellEnd"/>
+      <w:r>
+        <w:rPr>
+          <w:lang w:val="en-US"/>
+        </w:rPr>
+        <w:t>(</w:t>
+      </w:r>
+      <w:proofErr w:type="gramEnd"/>
+      <w:r>
+        <w:rPr>
+          <w:lang w:val="en-US"/>
+        </w:rPr>
+        <w:t>)</w:t>
+      </w:r>
+    </w:p>
+    <w:p>
+      <w:pPr>
+        <w:rPr>
+          <w:lang w:val="en-US"/>
+        </w:rPr>
+      </w:pPr>
+      <w:r>
+        <w:rPr>
+          <w:lang w:val="en-US"/>
+        </w:rPr>
+        <w:t>3. Switch cases</w:t>
+      </w:r>
+    </w:p>
+    <w:p>
+      <w:pPr>
+        <w:rPr>
+          <w:lang w:val="en-US"/>
+        </w:rPr>
+      </w:pPr>
+      <w:r>
+        <w:rPr>
+          <w:lang w:val="en-US"/>
+        </w:rPr>
+        <w:t xml:space="preserve">4. </w:t>
+      </w:r>
+      <w:proofErr w:type="spellStart"/>
+      <w:r>
+        <w:rPr>
+          <w:lang w:val="en-US"/>
+        </w:rPr>
+        <w:t>keyCodes</w:t>
+      </w:r>
+      <w:proofErr w:type="spellEnd"/>
+    </w:p>
+    <w:p>
+      <w:pPr>
+        <w:rPr>
+          <w:lang w:val="en-US"/>
+        </w:rPr>
+      </w:pPr>
+      <w:r>
+        <w:rPr>
+          <w:lang w:val="en-US"/>
+        </w:rPr>
+        <w:t xml:space="preserve">5. </w:t>
+      </w:r>
+      <w:proofErr w:type="spellStart"/>
+      <w:proofErr w:type="gramStart"/>
+      <w:r>
+        <w:rPr>
+          <w:lang w:val="en-US"/>
+        </w:rPr>
+        <w:t>indexOf</w:t>
+      </w:r>
+      <w:proofErr w:type="spellEnd"/>
+      <w:r>
+        <w:rPr>
+          <w:lang w:val="en-US"/>
+        </w:rPr>
+        <w:t>(</w:t>
+      </w:r>
+      <w:proofErr w:type="gramEnd"/>
+      <w:r>
+        <w:rPr>
+          <w:lang w:val="en-US"/>
+        </w:rPr>
+        <w:t>)</w:t>
+      </w:r>
+    </w:p>
+    <w:p>
+      <w:pPr>
+        <w:rPr>
+          <w:lang w:val="en-US"/>
+        </w:rPr>
+      </w:pPr>
+      <w:r>
+        <w:rPr>
+          <w:lang w:val="en-US"/>
+        </w:rPr>
+        <w:t xml:space="preserve">6. </w:t>
+      </w:r>
+      <w:proofErr w:type="gramStart"/>
+      <w:r>
+        <w:rPr>
+          <w:lang w:val="en-US"/>
+        </w:rPr>
+        <w:t>Includes(</w:t>
+      </w:r>
+      <w:proofErr w:type="gramEnd"/>
+      <w:r>
+        <w:rPr>
+          <w:lang w:val="en-US"/>
+        </w:rPr>
+        <w:t>)</w:t>
+      </w:r>
+    </w:p>
+    <w:p>
+      <w:pPr>
+        <w:rPr>
+          <w:lang w:val="en-US"/>
+        </w:rPr>
+      </w:pPr>
+      <w:r>
+        <w:rPr>
+          <w:lang w:val="en-US"/>
+        </w:rPr>
+        <w:t xml:space="preserve">7. </w:t>
+      </w:r>
+      <w:proofErr w:type="spellStart"/>
+      <w:r>
+        <w:rPr>
+          <w:lang w:val="en-US"/>
+        </w:rPr>
+        <w:t>classList</w:t>
+      </w:r>
+      <w:proofErr w:type="spellEnd"/>
+    </w:p>
+    <w:p>
+      <w:pPr>
+        <w:rPr>
+          <w:lang w:val="en-US"/>
+        </w:rPr>
+      </w:pPr>
+      <w:r>
+        <w:rPr>
+          <w:lang w:val="en-US"/>
+        </w:rPr>
+        <w:t xml:space="preserve">8. </w:t>
+      </w:r>
+      <w:proofErr w:type="spellStart"/>
+      <w:proofErr w:type="gramStart"/>
+      <w:r>
+        <w:rPr>
+          <w:lang w:val="en-US"/>
+        </w:rPr>
+        <w:t>setInterval</w:t>
+      </w:r>
+      <w:proofErr w:type="spellEnd"/>
+      <w:r>
+        <w:rPr>
+          <w:lang w:val="en-US"/>
+        </w:rPr>
+        <w:t>(</w:t>
+      </w:r>
+      <w:proofErr w:type="gramEnd"/>
+      <w:r>
+        <w:rPr>
+          <w:lang w:val="en-US"/>
+        </w:rPr>
+        <w:t>)</w:t>
+      </w:r>
+    </w:p>
+    <w:p>
+      <w:pPr>
+        <w:rPr>
+          <w:lang w:val="en-US"/>
+        </w:rPr>
+      </w:pPr>
+      <w:r>
+        <w:rPr>
+          <w:lang w:val="en-US"/>
+        </w:rPr>
+        <w:t xml:space="preserve">9. </w:t>
+      </w:r>
+      <w:proofErr w:type="spellStart"/>
+      <w:proofErr w:type="gramStart"/>
+      <w:r>
+        <w:rPr>
+          <w:lang w:val="en-US"/>
+        </w:rPr>
+        <w:t>clearInterval</w:t>
+      </w:r>
+      <w:proofErr w:type="spellEnd"/>
+      <w:r>
+        <w:rPr>
+          <w:lang w:val="en-US"/>
+        </w:rPr>
+        <w:t>(</w:t>
+      </w:r>
+      <w:proofErr w:type="gramEnd"/>
+      <w:r>
+        <w:rPr>
+          <w:lang w:val="en-US"/>
+        </w:rPr>
+        <w:t>)</w:t>
+      </w:r>
+    </w:p>
+    <w:p>
+      <w:pPr>
+        <w:rPr>
+          <w:lang w:val="en-US"/>
+        </w:rPr>
+      </w:pPr>
+      <w:r>
+        <w:rPr>
+          <w:lang w:val="en-US"/>
+        </w:rPr>
+        <w:t xml:space="preserve">10. </w:t>
+      </w:r>
+      <w:proofErr w:type="gramStart"/>
+      <w:r>
+        <w:rPr>
+          <w:lang w:val="en-US"/>
+        </w:rPr>
+        <w:t>push(</w:t>
+      </w:r>
+      <w:proofErr w:type="gramEnd"/>
+      <w:r>
+        <w:rPr>
+          <w:lang w:val="en-US"/>
+        </w:rPr>
+        <w:t>)</w:t>
+      </w:r>
+    </w:p>
+    <w:p>
+      <w:pPr>
+        <w:rPr>
+          <w:lang w:val="en-US"/>
+        </w:rPr>
+      </w:pPr>
+    </w:p>
+    <w:p>
+      <w:pPr>
+        <w:rPr>
+          <w:lang w:val="en-US"/>
+        </w:rPr>
+      </w:pPr>
       <w:bookmarkStart w:id="0" w:name="_GoBack"/>
       <w:bookmarkEnd w:id="0"/>
-    </w:p>
-    <w:p>
-      <w:pPr>
-        <w:rPr>
-          <w:lang w:val="en-US"/>
-        </w:rPr>
-      </w:pPr>
-    </w:p>
-    <w:p>
-      <w:pPr>
-        <w:rPr>
-          <w:lang w:val="en-US"/>
-        </w:rPr>
-      </w:pPr>
-    </w:p>
-    <w:p>
-      <w:pPr>
-        <w:rPr>
-          <w:lang w:val="en-US"/>
-        </w:rPr>
-      </w:pPr>
     </w:p>
     <w:sectPr>
       <w:pgSz w:w="11900" w:h="16840"/>

</xml_diff>

<commit_message>
things to do in Nokia 3310 snake game
</commit_message>
<xml_diff>
--- a/JavaScript grid based games.docx
+++ b/JavaScript grid based games.docx
@@ -1868,6 +1868,67 @@
           <w:lang w:val="en-US"/>
         </w:rPr>
       </w:pPr>
+    </w:p>
+    <w:p>
+      <w:pPr>
+        <w:rPr>
+          <w:lang w:val="en-US"/>
+        </w:rPr>
+      </w:pPr>
+      <w:r>
+        <w:rPr>
+          <w:lang w:val="en-US"/>
+        </w:rPr>
+        <w:t>Things I want to improve in this:</w:t>
+      </w:r>
+    </w:p>
+    <w:p>
+      <w:pPr>
+        <w:rPr>
+          <w:lang w:val="en-US"/>
+        </w:rPr>
+      </w:pPr>
+      <w:r>
+        <w:rPr>
+          <w:lang w:val="en-US"/>
+        </w:rPr>
+        <w:tab/>
+        <w:t>1. Add music.</w:t>
+      </w:r>
+    </w:p>
+    <w:p>
+      <w:pPr>
+        <w:rPr>
+          <w:lang w:val="en-US"/>
+        </w:rPr>
+      </w:pPr>
+      <w:r>
+        <w:rPr>
+          <w:lang w:val="en-US"/>
+        </w:rPr>
+        <w:tab/>
+        <w:t xml:space="preserve">2. </w:t>
+      </w:r>
+      <w:r>
+        <w:rPr>
+          <w:lang w:val="en-US"/>
+        </w:rPr>
+        <w:t xml:space="preserve">Don’t allow to play after </w:t>
+      </w:r>
+      <w:proofErr w:type="spellStart"/>
+      <w:r>
+        <w:rPr>
+          <w:lang w:val="en-US"/>
+        </w:rPr>
+        <w:t>gameover</w:t>
+      </w:r>
+      <w:proofErr w:type="spellEnd"/>
+      <w:r>
+        <w:rPr>
+          <w:lang w:val="en-US"/>
+        </w:rPr>
+        <w:t>.</w:t>
+      </w:r>
     </w:p>
     <w:p>
       <w:pPr>

</xml_diff>

<commit_message>
grid based games nokia and space invaders
</commit_message>
<xml_diff>
--- a/JavaScript grid based games.docx
+++ b/JavaScript grid based games.docx
@@ -69,15 +69,25 @@
       </w:r>
     </w:p>
     <w:p>
-      <w:pPr>
-        <w:rPr>
-          <w:b/>
-          <w:bCs/>
-          <w:sz w:val="28"/>
-          <w:szCs w:val="28"/>
-          <w:lang w:val="en-US"/>
-        </w:rPr>
-      </w:pPr>
+      <w:hyperlink r:id="rId6" w:history="1">
+        <w:r>
+          <w:rPr>
+            <w:rStyle w:val="Hyperlink"/>
+          </w:rPr>
+          <w:t>https://www.freecodecamp.org/learn/</w:t>
+        </w:r>
+      </w:hyperlink>
+      <w:r>
+        <w:t xml:space="preserve"> </w:t>
+      </w:r>
+      <w:r>
+        <w:sym w:font="Wingdings" w:char="F0E0"/>
+      </w:r>
+      <w:r>
+        <w:t xml:space="preserve"> free code camp</w:t>
+      </w:r>
+      <w:bookmarkStart w:id="0" w:name="_GoBack"/>
+      <w:bookmarkEnd w:id="0"/>
     </w:p>
     <w:p>
       <w:pPr>
@@ -1037,20 +1047,20 @@
         <w:rPr>
           <w:lang w:val="en-US"/>
         </w:rPr>
+        <w:t>Things to do later:</w:t>
+      </w:r>
+    </w:p>
+    <w:p>
+      <w:pPr>
+        <w:rPr>
+          <w:lang w:val="en-US"/>
+        </w:rPr>
+      </w:pPr>
+      <w:r>
+        <w:rPr>
+          <w:lang w:val="en-US"/>
+        </w:rPr>
         <w:lastRenderedPageBreak/>
-        <w:t>Things to do later:</w:t>
-      </w:r>
-    </w:p>
-    <w:p>
-      <w:pPr>
-        <w:rPr>
-          <w:lang w:val="en-US"/>
-        </w:rPr>
-      </w:pPr>
-      <w:r>
-        <w:rPr>
-          <w:lang w:val="en-US"/>
-        </w:rPr>
         <w:tab/>
         <w:t>1. stop the game after user wins</w:t>
       </w:r>
@@ -1936,8 +1946,6 @@
           <w:lang w:val="en-US"/>
         </w:rPr>
       </w:pPr>
-      <w:bookmarkStart w:id="0" w:name="_GoBack"/>
-      <w:bookmarkEnd w:id="0"/>
     </w:p>
     <w:sectPr>
       <w:pgSz w:w="11900" w:h="16840"/>

</xml_diff>